<commit_message>
rapport LAB 1 INF3610
</commit_message>
<xml_diff>
--- a/INF 3610/LAB 1/rapport.docx
+++ b/INF 3610/LAB 1/rapport.docx
@@ -1,133 +1,337 @@
 
 <file path=word/document.xml><?xml version="1.0" encoding="utf-8"?>
-<w:document xmlns:o="urn:schemas-microsoft-com:office:office" xmlns:r="http://schemas.openxmlformats.org/officeDocument/2006/relationships" xmlns:v="urn:schemas-microsoft-com:vml" xmlns:w="http://schemas.openxmlformats.org/wordprocessingml/2006/main" xmlns:w10="urn:schemas-microsoft-com:office:word" xmlns:wp="http://schemas.openxmlformats.org/drawingml/2006/wordprocessingDrawing" xmlns:wps="http://schemas.microsoft.com/office/word/2010/wordprocessingShape" xmlns:wpg="http://schemas.microsoft.com/office/word/2010/wordprocessingGroup" xmlns:mc="http://schemas.openxmlformats.org/markup-compatibility/2006" xmlns:wp14="http://schemas.microsoft.com/office/word/2010/wordprocessingDrawing" xmlns:w14="http://schemas.microsoft.com/office/word/2010/wordml" mc:Ignorable="w14 wp14">
+<w:document xmlns:wpc="http://schemas.microsoft.com/office/word/2010/wordprocessingCanvas" xmlns:mc="http://schemas.openxmlformats.org/markup-compatibility/2006" xmlns:o="urn:schemas-microsoft-com:office:office" xmlns:r="http://schemas.openxmlformats.org/officeDocument/2006/relationships" xmlns:m="http://schemas.openxmlformats.org/officeDocument/2006/math" xmlns:v="urn:schemas-microsoft-com:vml" xmlns:wp14="http://schemas.microsoft.com/office/word/2010/wordprocessingDrawing" xmlns:wp="http://schemas.openxmlformats.org/drawingml/2006/wordprocessingDrawing" xmlns:w10="urn:schemas-microsoft-com:office:word" xmlns:w="http://schemas.openxmlformats.org/wordprocessingml/2006/main" xmlns:w14="http://schemas.microsoft.com/office/word/2010/wordml" xmlns:w15="http://schemas.microsoft.com/office/word/2012/wordml" xmlns:wpg="http://schemas.microsoft.com/office/word/2010/wordprocessingGroup" xmlns:wpi="http://schemas.microsoft.com/office/word/2010/wordprocessingInk" xmlns:wne="http://schemas.microsoft.com/office/word/2006/wordml" xmlns:wps="http://schemas.microsoft.com/office/word/2010/wordprocessingShape" mc:Ignorable="w14 w15 wp14">
   <w:body>
     <w:p>
       <w:pPr>
-        <w:pStyle w:val="ListParagraph"/>
+        <w:pStyle w:val="Paragraphedeliste"/>
         <w:numPr>
           <w:ilvl w:val="0"/>
           <w:numId w:val="1"/>
         </w:numPr>
-        <w:rPr/>
-      </w:pPr>
-      <w:r>
-        <w:rPr/>
+        <w:jc w:val="both"/>
+      </w:pPr>
+      <w:r>
         <w:t>On remarque que les tâches s’exécutent par ordre de priorité et non pas par leur ordre de création.</w:t>
       </w:r>
     </w:p>
+    <w:p/>
     <w:p>
       <w:pPr>
-        <w:pStyle w:val="Normal"/>
-        <w:rPr/>
-      </w:pPr>
-      <w:r>
-        <w:rPr/>
-      </w:r>
-    </w:p>
-    <w:p>
-      <w:pPr>
-        <w:pStyle w:val="ListParagraph"/>
+        <w:pStyle w:val="Paragraphedeliste"/>
         <w:numPr>
           <w:ilvl w:val="0"/>
           <w:numId w:val="1"/>
         </w:numPr>
-        <w:rPr/>
-      </w:pPr>
-      <w:r>
-        <w:rPr/>
-        <w:t xml:space="preserve">Le problème est que,  malgré que la tâche 1 soit plus prioritaire que la tâche 2, à cause des tics d’attentes imposés après l’écriture de chaque caractère, les tâches s’exécutent en désordre. </w:t>
+        <w:jc w:val="both"/>
+      </w:pPr>
+      <w:r>
+        <w:t>Le problème est que,  malgré que la tâche 1 soit plus prioritaire que la tâche 2, à cause des tics d’attentes imposés après l’écriture de chaque caractère</w:t>
+      </w:r>
+      <w:r>
+        <w:t xml:space="preserve"> dans le buffer</w:t>
+      </w:r>
+      <w:r>
+        <w:t xml:space="preserve">, les tâches </w:t>
+      </w:r>
+      <w:r>
+        <w:t>écri</w:t>
+      </w:r>
+      <w:r>
+        <w:t>v</w:t>
+      </w:r>
+      <w:r>
+        <w:t>ent dans le buffer l’une après l’autre et de manière désorganisée</w:t>
+      </w:r>
+      <w:r>
+        <w:t xml:space="preserve">. </w:t>
       </w:r>
     </w:p>
     <w:p>
       <w:pPr>
-        <w:pStyle w:val="ListParagraph"/>
-        <w:rPr/>
-      </w:pPr>
-      <w:r>
-        <w:rPr/>
-        <w:t>Comme le buffer d’écriture est partagé entre les 2 tâches, il faut donc ajouter un mutex pour protéger l’écriture dans ce buffer. Il faut que la tâche 1 finisse d’ajouter tous les caractères dans le buffer ensuite la tache 2 commence.</w:t>
+        <w:pStyle w:val="Paragraphedeliste"/>
+        <w:jc w:val="both"/>
+      </w:pPr>
+      <w:r>
+        <w:t>Comme le buffer d’écriture est partagé entre les 2 tâches, il f</w:t>
+      </w:r>
+      <w:r>
+        <w:t>aut donc a</w:t>
+      </w:r>
+      <w:r>
+        <w:t xml:space="preserve">jouter un mutex pour protéger en </w:t>
+      </w:r>
+      <w:r>
+        <w:t xml:space="preserve">écriture </w:t>
+      </w:r>
+      <w:r>
+        <w:t>le</w:t>
+      </w:r>
+      <w:r>
+        <w:t xml:space="preserve"> buffer. Il faut que la </w:t>
+      </w:r>
+      <w:r>
+        <w:t>tâche 1 finisse d’ajouter tous s</w:t>
+      </w:r>
+      <w:r>
+        <w:t>es caractè</w:t>
+      </w:r>
+      <w:r>
+        <w:t>res dans le buffer puis celui-ci relâche le mutex, ensuite la tâ</w:t>
+      </w:r>
+      <w:r>
+        <w:t>che 2 commence</w:t>
+      </w:r>
+      <w:r>
+        <w:t xml:space="preserve"> et prend la main sur le mutex</w:t>
+      </w:r>
+      <w:r>
+        <w:t>.</w:t>
       </w:r>
     </w:p>
     <w:p>
       <w:pPr>
-        <w:pStyle w:val="ListParagraph"/>
-        <w:rPr/>
-      </w:pPr>
-      <w:r>
-        <w:rPr/>
-      </w:r>
+        <w:pStyle w:val="Paragraphedeliste"/>
+        <w:jc w:val="both"/>
+      </w:pPr>
     </w:p>
     <w:p>
       <w:pPr>
-        <w:pStyle w:val="ListParagraph"/>
+        <w:pStyle w:val="Paragraphedeliste"/>
         <w:numPr>
           <w:ilvl w:val="0"/>
           <w:numId w:val="1"/>
         </w:numPr>
-        <w:rPr/>
-      </w:pPr>
-      <w:r>
-        <w:rPr/>
+        <w:jc w:val="both"/>
+      </w:pPr>
+      <w:r>
         <w:t xml:space="preserve">La taille minimum des files sont : </w:t>
       </w:r>
     </w:p>
     <w:p>
       <w:pPr>
-        <w:pStyle w:val="ListParagraph"/>
+        <w:pStyle w:val="Paragraphedeliste"/>
         <w:numPr>
           <w:ilvl w:val="0"/>
           <w:numId w:val="2"/>
         </w:numPr>
-        <w:rPr/>
-      </w:pPr>
-      <w:r>
-        <w:rPr/>
-        <w:t xml:space="preserve">Pour la file entre </w:t>
-      </w:r>
-      <w:r>
-        <w:rPr>
-          <w:rFonts w:cs="Consolas" w:ascii="Consolas" w:hAnsi="Consolas"/>
-          <w:color w:val="000000"/>
-          <w:sz w:val="19"/>
-          <w:szCs w:val="19"/>
-          <w:shd w:fill="FFFFFF" w:val="clear"/>
+        <w:jc w:val="both"/>
+      </w:pPr>
+      <w:r>
+        <w:t xml:space="preserve">Pour la file </w:t>
+      </w:r>
+      <w:r>
+        <w:rPr>
+          <w:rFonts w:ascii="Consolas" w:hAnsi="Consolas" w:cs="Consolas"/>
+          <w:color w:val="000000"/>
+          <w:sz w:val="19"/>
+          <w:szCs w:val="19"/>
+          <w:shd w:val="clear" w:color="auto" w:fill="FFFFFF"/>
         </w:rPr>
         <w:t>controller_to_tank_A</w:t>
       </w:r>
       <w:r>
         <w:rPr>
-          <w:rFonts w:cs="Consolas" w:ascii="Consolas" w:hAnsi="Consolas"/>
-          <w:color w:val="000000"/>
-          <w:sz w:val="19"/>
-          <w:szCs w:val="19"/>
-        </w:rPr>
-        <w:t xml:space="preserve"> : 24, car le temps minimum entre chaque commande est de 5 ticks. Le temps maximum d’exécution d’une commande est de 33 ticks. Par conséquent, dans le pire des cas, au moment de la 1er </w:t>
-      </w:r>
-      <w:bookmarkStart w:id="0" w:name="_GoBack"/>
-      <w:bookmarkEnd w:id="0"/>
-      <w:r>
-        <w:rPr>
-          <w:rFonts w:cs="Consolas" w:ascii="Consolas" w:hAnsi="Consolas"/>
-          <w:color w:val="000000"/>
-          <w:sz w:val="19"/>
-          <w:szCs w:val="19"/>
-        </w:rPr>
-        <w:t>commande et entre la 7eme-8eme commande envoyé par le contrôleur, un message va être lu par le tank A ce qui résulte a avoir 15 messages dans la file. Ensuite 3 autres message seront envoyés ce qui fera un totale de 24.</w:t>
+          <w:rFonts w:ascii="Consolas" w:hAnsi="Consolas" w:cs="Consolas"/>
+          <w:color w:val="000000"/>
+          <w:sz w:val="19"/>
+          <w:szCs w:val="19"/>
+        </w:rPr>
+        <w:t xml:space="preserve"> : </w:t>
+      </w:r>
+      <w:r>
+        <w:rPr>
+          <w:rFonts w:ascii="Consolas" w:hAnsi="Consolas" w:cs="Consolas"/>
+          <w:color w:val="000000"/>
+          <w:sz w:val="19"/>
+          <w:szCs w:val="19"/>
+        </w:rPr>
+        <w:t xml:space="preserve">il faut </w:t>
+      </w:r>
+      <w:r>
+        <w:rPr>
+          <w:rFonts w:ascii="Consolas" w:hAnsi="Consolas" w:cs="Consolas"/>
+          <w:color w:val="000000"/>
+          <w:sz w:val="19"/>
+          <w:szCs w:val="19"/>
+        </w:rPr>
+        <w:t>24</w:t>
+      </w:r>
+      <w:r>
+        <w:rPr>
+          <w:rFonts w:ascii="Consolas" w:hAnsi="Consolas" w:cs="Consolas"/>
+          <w:color w:val="000000"/>
+          <w:sz w:val="19"/>
+          <w:szCs w:val="19"/>
+        </w:rPr>
+        <w:t xml:space="preserve"> cases mémoire</w:t>
+      </w:r>
+      <w:r>
+        <w:rPr>
+          <w:rFonts w:ascii="Consolas" w:hAnsi="Consolas" w:cs="Consolas"/>
+          <w:color w:val="000000"/>
+          <w:sz w:val="19"/>
+          <w:szCs w:val="19"/>
+        </w:rPr>
+        <w:t>, c</w:t>
+      </w:r>
+      <w:r>
+        <w:rPr>
+          <w:rFonts w:ascii="Consolas" w:hAnsi="Consolas" w:cs="Consolas"/>
+          <w:color w:val="000000"/>
+          <w:sz w:val="19"/>
+          <w:szCs w:val="19"/>
+        </w:rPr>
+        <w:t xml:space="preserve">ar le temps minimum </w:t>
+      </w:r>
+      <w:r>
+        <w:rPr>
+          <w:rFonts w:ascii="Consolas" w:hAnsi="Consolas" w:cs="Consolas"/>
+          <w:color w:val="000000"/>
+          <w:sz w:val="19"/>
+          <w:szCs w:val="19"/>
+        </w:rPr>
+        <w:t xml:space="preserve">possible </w:t>
+      </w:r>
+      <w:r>
+        <w:rPr>
+          <w:rFonts w:ascii="Consolas" w:hAnsi="Consolas" w:cs="Consolas"/>
+          <w:color w:val="000000"/>
+          <w:sz w:val="19"/>
+          <w:szCs w:val="19"/>
+        </w:rPr>
+        <w:t>entre chaque commande est de 5 ticks. Le temps maximum</w:t>
+      </w:r>
+      <w:r>
+        <w:rPr>
+          <w:rFonts w:ascii="Consolas" w:hAnsi="Consolas" w:cs="Consolas"/>
+          <w:color w:val="000000"/>
+          <w:sz w:val="19"/>
+          <w:szCs w:val="19"/>
+        </w:rPr>
+        <w:t xml:space="preserve"> possible</w:t>
+      </w:r>
+      <w:r>
+        <w:rPr>
+          <w:rFonts w:ascii="Consolas" w:hAnsi="Consolas" w:cs="Consolas"/>
+          <w:color w:val="000000"/>
+          <w:sz w:val="19"/>
+          <w:szCs w:val="19"/>
+        </w:rPr>
+        <w:t xml:space="preserve"> d’exécution d’une commande est de 33 ticks. Par conséquent, dans le pire des cas, au moment de la 1er commande et entre la 7eme-8eme commande envoyé</w:t>
+      </w:r>
+      <w:r>
+        <w:rPr>
+          <w:rFonts w:ascii="Consolas" w:hAnsi="Consolas" w:cs="Consolas"/>
+          <w:color w:val="000000"/>
+          <w:sz w:val="19"/>
+          <w:szCs w:val="19"/>
+        </w:rPr>
+        <w:t>e</w:t>
+      </w:r>
+      <w:r>
+        <w:rPr>
+          <w:rFonts w:ascii="Consolas" w:hAnsi="Consolas" w:cs="Consolas"/>
+          <w:color w:val="000000"/>
+          <w:sz w:val="19"/>
+          <w:szCs w:val="19"/>
+        </w:rPr>
+        <w:t xml:space="preserve"> par le contrôleur, un message va</w:t>
+      </w:r>
+      <w:r>
+        <w:rPr>
+          <w:rFonts w:ascii="Consolas" w:hAnsi="Consolas" w:cs="Consolas"/>
+          <w:color w:val="000000"/>
+          <w:sz w:val="19"/>
+          <w:szCs w:val="19"/>
+        </w:rPr>
+        <w:t xml:space="preserve"> être l</w:t>
+      </w:r>
+      <w:r>
+        <w:rPr>
+          <w:rFonts w:ascii="Consolas" w:hAnsi="Consolas" w:cs="Consolas"/>
+          <w:color w:val="000000"/>
+          <w:sz w:val="19"/>
+          <w:szCs w:val="19"/>
+        </w:rPr>
+        <w:t xml:space="preserve">u par le tank A. </w:t>
+      </w:r>
+      <w:r>
+        <w:rPr>
+          <w:rFonts w:ascii="Consolas" w:hAnsi="Consolas" w:cs="Consolas"/>
+          <w:color w:val="000000"/>
+          <w:sz w:val="19"/>
+          <w:szCs w:val="19"/>
+        </w:rPr>
+        <w:t>Au moment de la deuxième lecture du tank A dans la file, il y a déjà</w:t>
+      </w:r>
+      <w:r>
+        <w:rPr>
+          <w:rFonts w:ascii="Consolas" w:hAnsi="Consolas" w:cs="Consolas"/>
+          <w:color w:val="000000"/>
+          <w:sz w:val="19"/>
+          <w:szCs w:val="19"/>
+        </w:rPr>
+        <w:t xml:space="preserve"> 18</w:t>
+      </w:r>
+      <w:r>
+        <w:rPr>
+          <w:rFonts w:ascii="Consolas" w:hAnsi="Consolas" w:cs="Consolas"/>
+          <w:color w:val="000000"/>
+          <w:sz w:val="19"/>
+          <w:szCs w:val="19"/>
+        </w:rPr>
+        <w:t xml:space="preserve"> </w:t>
+      </w:r>
+      <w:r>
+        <w:rPr>
+          <w:rFonts w:ascii="Consolas" w:hAnsi="Consolas" w:cs="Consolas"/>
+          <w:color w:val="000000"/>
+          <w:sz w:val="19"/>
+          <w:szCs w:val="19"/>
+        </w:rPr>
+        <w:t>messages dans la file.</w:t>
+      </w:r>
+      <w:r>
+        <w:rPr>
+          <w:rFonts w:ascii="Consolas" w:hAnsi="Consolas" w:cs="Consolas"/>
+          <w:color w:val="000000"/>
+          <w:sz w:val="19"/>
+          <w:szCs w:val="19"/>
+        </w:rPr>
+        <w:t xml:space="preserve"> Le tank A en consomme 3 pour exécuter la seconde commande.</w:t>
+      </w:r>
+      <w:r>
+        <w:rPr>
+          <w:rFonts w:ascii="Consolas" w:hAnsi="Consolas" w:cs="Consolas"/>
+          <w:color w:val="000000"/>
+          <w:sz w:val="19"/>
+          <w:szCs w:val="19"/>
+        </w:rPr>
+        <w:t xml:space="preserve"> Ensuite, 9</w:t>
+      </w:r>
+      <w:r>
+        <w:rPr>
+          <w:rFonts w:ascii="Consolas" w:hAnsi="Consolas" w:cs="Consolas"/>
+          <w:color w:val="000000"/>
+          <w:sz w:val="19"/>
+          <w:szCs w:val="19"/>
+        </w:rPr>
+        <w:t xml:space="preserve"> autres message seront envoyés ce qui fera un totale de 24.</w:t>
       </w:r>
     </w:p>
     <w:p>
       <w:pPr>
-        <w:pStyle w:val="ListParagraph"/>
+        <w:pStyle w:val="Paragraphedeliste"/>
         <w:numPr>
           <w:ilvl w:val="0"/>
           <w:numId w:val="2"/>
         </w:numPr>
-        <w:rPr/>
-      </w:pPr>
-      <w:r>
-        <w:rPr>
-          <w:rFonts w:cs="Consolas" w:ascii="Consolas" w:hAnsi="Consolas"/>
+        <w:jc w:val="both"/>
+      </w:pPr>
+      <w:r>
+        <w:rPr>
+          <w:rFonts w:ascii="Consolas" w:hAnsi="Consolas" w:cs="Consolas"/>
           <w:color w:val="000000"/>
           <w:sz w:val="19"/>
           <w:szCs w:val="19"/>
@@ -136,17 +340,17 @@
       </w:r>
       <w:r>
         <w:rPr>
-          <w:rFonts w:cs="Consolas" w:ascii="Consolas" w:hAnsi="Consolas"/>
-          <w:color w:val="000000"/>
-          <w:sz w:val="19"/>
-          <w:szCs w:val="19"/>
-          <w:shd w:fill="FFFFFF" w:val="clear"/>
+          <w:rFonts w:ascii="Consolas" w:hAnsi="Consolas" w:cs="Consolas"/>
+          <w:color w:val="000000"/>
+          <w:sz w:val="19"/>
+          <w:szCs w:val="19"/>
+          <w:shd w:val="clear" w:color="auto" w:fill="FFFFFF"/>
         </w:rPr>
         <w:t>controller_to_tank_mixer</w:t>
       </w:r>
       <w:r>
         <w:rPr>
-          <w:rFonts w:cs="Consolas" w:ascii="Consolas" w:hAnsi="Consolas"/>
+          <w:rFonts w:ascii="Consolas" w:hAnsi="Consolas" w:cs="Consolas"/>
           <w:color w:val="000000"/>
           <w:sz w:val="19"/>
           <w:szCs w:val="19"/>
@@ -155,215 +359,99 @@
       </w:r>
       <w:r>
         <w:rPr>
-          <w:rFonts w:cs="Consolas" w:ascii="Consolas" w:hAnsi="Consolas"/>
-          <w:color w:val="000000"/>
-          <w:sz w:val="19"/>
-          <w:szCs w:val="19"/>
-          <w:shd w:fill="FFFFFF" w:val="clear"/>
+          <w:rFonts w:ascii="Consolas" w:hAnsi="Consolas" w:cs="Consolas"/>
+          <w:color w:val="000000"/>
+          <w:sz w:val="19"/>
+          <w:szCs w:val="19"/>
+          <w:shd w:val="clear" w:color="auto" w:fill="FFFFFF"/>
         </w:rPr>
         <w:t xml:space="preserve">controller_to_tank_B, </w:t>
       </w:r>
       <w:r>
         <w:rPr>
-          <w:rFonts w:cs="Consolas" w:ascii="Consolas" w:hAnsi="Consolas"/>
-          <w:color w:val="000000"/>
-          <w:sz w:val="19"/>
-          <w:szCs w:val="19"/>
-        </w:rPr>
-        <w:t>une taille de 1 est suffisante.</w:t>
+          <w:rFonts w:ascii="Consolas" w:hAnsi="Consolas" w:cs="Consolas"/>
+          <w:color w:val="000000"/>
+          <w:sz w:val="19"/>
+          <w:szCs w:val="19"/>
+        </w:rPr>
+        <w:t>une taille de 1 est suffisante</w:t>
+      </w:r>
+      <w:r>
+        <w:rPr>
+          <w:rFonts w:ascii="Consolas" w:hAnsi="Consolas" w:cs="Consolas"/>
+          <w:color w:val="000000"/>
+          <w:sz w:val="19"/>
+          <w:szCs w:val="19"/>
+        </w:rPr>
+        <w:t xml:space="preserve"> puisqu’elles servent de sémaphore</w:t>
+      </w:r>
+      <w:r>
+        <w:rPr>
+          <w:rFonts w:ascii="Consolas" w:hAnsi="Consolas" w:cs="Consolas"/>
+          <w:color w:val="000000"/>
+          <w:sz w:val="19"/>
+          <w:szCs w:val="19"/>
+        </w:rPr>
+        <w:t>.</w:t>
       </w:r>
     </w:p>
     <w:p>
       <w:pPr>
-        <w:pStyle w:val="ListParagraph"/>
-        <w:numPr>
-          <w:ilvl w:val="0"/>
-          <w:numId w:val="2"/>
-        </w:numPr>
-        <w:rPr/>
-      </w:pPr>
-      <w:r>
-        <w:rPr/>
-      </w:r>
+        <w:pStyle w:val="Paragraphedeliste"/>
+        <w:ind w:left="1776"/>
+        <w:jc w:val="both"/>
+      </w:pPr>
     </w:p>
     <w:p>
       <w:pPr>
-        <w:pStyle w:val="ListParagraph"/>
+        <w:pStyle w:val="Paragraphedeliste"/>
         <w:numPr>
           <w:ilvl w:val="0"/>
           <w:numId w:val="1"/>
         </w:numPr>
-        <w:rPr/>
-      </w:pPr>
-      <w:r>
-        <w:rPr/>
-        <w:t>On peut le faire en initialisant un sémaphore binaire à 1. En initialisant le sémaphore binaire a 1 on peut laisser passer une tache pour la ressource et puis la bloquer une fois utiliser.</w:t>
+        <w:jc w:val="both"/>
+      </w:pPr>
+      <w:r>
+        <w:t xml:space="preserve">On peut le faire </w:t>
+      </w:r>
+      <w:r>
+        <w:t>en initialisant un sémaphore binaire à 1. En initialisant le sémaphore binaire à 1 on peut laisser passer une tâ</w:t>
+      </w:r>
+      <w:r>
+        <w:t>che pour la ressource et puis la bloquer une fois utilisée</w:t>
+      </w:r>
+      <w:r>
+        <w:t>.</w:t>
       </w:r>
     </w:p>
     <w:p>
       <w:pPr>
-        <w:pStyle w:val="Normal"/>
-        <w:rPr/>
-      </w:pPr>
-      <w:r>
-        <w:rPr/>
-      </w:r>
+        <w:ind w:left="708"/>
+      </w:pPr>
+      <w:r>
+        <w:t xml:space="preserve">Ce laboratoire est une bonne mise en jambe pour comprendre le fonctionnement des différents mécanismes de synchronisation et aborder les premières fonctions de µC. Le temps attribué est largement suffisant et la difficulté est vraiment raisonnable. </w:t>
+      </w:r>
+      <w:bookmarkStart w:id="0" w:name="_GoBack"/>
+      <w:bookmarkEnd w:id="0"/>
     </w:p>
-    <w:p>
-      <w:pPr>
-        <w:pStyle w:val="Normal"/>
-        <w:rPr/>
-      </w:pPr>
-      <w:r>
-        <w:rPr/>
-      </w:r>
-    </w:p>
-    <w:p>
-      <w:pPr>
-        <w:pStyle w:val="Normal"/>
-        <w:rPr/>
-      </w:pPr>
-      <w:r>
-        <w:rPr/>
-      </w:r>
-    </w:p>
-    <w:p>
-      <w:pPr>
-        <w:pStyle w:val="Normal"/>
-        <w:rPr/>
-      </w:pPr>
-      <w:r>
-        <w:rPr/>
-        <w:t>Fdjkghsgh fjgf</w:t>
-      </w:r>
-    </w:p>
-    <w:p>
-      <w:pPr>
-        <w:pStyle w:val="Normal"/>
-        <w:rPr/>
-      </w:pPr>
-      <w:r>
-        <w:rPr/>
-        <w:t>samerajjoub@hotmail.com</w:t>
-      </w:r>
-    </w:p>
-    <w:p>
-      <w:pPr>
-        <w:pStyle w:val="Normal"/>
-        <w:rPr/>
-      </w:pPr>
-      <w:r>
-        <w:rPr/>
-      </w:r>
-    </w:p>
-    <w:p>
-      <w:pPr>
-        <w:pStyle w:val="Normal"/>
-        <w:rPr/>
-      </w:pPr>
-      <w:r>
-        <w:rPr/>
-      </w:r>
-    </w:p>
+    <w:p/>
     <w:sectPr>
-      <w:type w:val="nextPage"/>
       <w:pgSz w:w="12240" w:h="15840"/>
-      <w:pgMar w:left="1440" w:right="1440" w:header="0" w:top="1440" w:footer="0" w:bottom="1440" w:gutter="0"/>
-      <w:pgNumType w:fmt="decimal"/>
-      <w:formProt w:val="false"/>
-      <w:textDirection w:val="lrTb"/>
-      <w:docGrid w:type="default" w:linePitch="360" w:charSpace="4294965247"/>
+      <w:pgMar w:top="1440" w:right="1440" w:bottom="1440" w:left="1440" w:header="0" w:footer="0" w:gutter="0"/>
+      <w:cols w:space="720"/>
+      <w:formProt w:val="0"/>
+      <w:docGrid w:linePitch="360" w:charSpace="-2049"/>
     </w:sectPr>
   </w:body>
 </w:document>
 </file>
 
 <file path=word/numbering.xml><?xml version="1.0" encoding="utf-8"?>
-<w:numbering xmlns:w="http://schemas.openxmlformats.org/wordprocessingml/2006/main" xmlns:o="urn:schemas-microsoft-com:office:office" xmlns:r="http://schemas.openxmlformats.org/officeDocument/2006/relationships" xmlns:v="urn:schemas-microsoft-com:vml">
-  <w:abstractNum w:abstractNumId="1">
-    <w:lvl w:ilvl="0">
-      <w:start w:val="1"/>
-      <w:numFmt w:val="decimal"/>
-      <w:lvlText w:val="%1)"/>
-      <w:lvlJc w:val="left"/>
-      <w:pPr>
-        <w:ind w:left="720" w:hanging="360"/>
-      </w:pPr>
-    </w:lvl>
-    <w:lvl w:ilvl="1">
-      <w:start w:val="1"/>
-      <w:numFmt w:val="lowerLetter"/>
-      <w:lvlText w:val="%2."/>
-      <w:lvlJc w:val="left"/>
-      <w:pPr>
-        <w:ind w:left="1440" w:hanging="360"/>
-      </w:pPr>
-    </w:lvl>
-    <w:lvl w:ilvl="2">
-      <w:start w:val="1"/>
-      <w:numFmt w:val="lowerRoman"/>
-      <w:lvlText w:val="%3."/>
-      <w:lvlJc w:val="right"/>
-      <w:pPr>
-        <w:ind w:left="2160" w:hanging="180"/>
-      </w:pPr>
-    </w:lvl>
-    <w:lvl w:ilvl="3">
-      <w:start w:val="1"/>
-      <w:numFmt w:val="decimal"/>
-      <w:lvlText w:val="%4."/>
-      <w:lvlJc w:val="left"/>
-      <w:pPr>
-        <w:ind w:left="2880" w:hanging="360"/>
-      </w:pPr>
-    </w:lvl>
-    <w:lvl w:ilvl="4">
-      <w:start w:val="1"/>
-      <w:numFmt w:val="lowerLetter"/>
-      <w:lvlText w:val="%5."/>
-      <w:lvlJc w:val="left"/>
-      <w:pPr>
-        <w:ind w:left="3600" w:hanging="360"/>
-      </w:pPr>
-    </w:lvl>
-    <w:lvl w:ilvl="5">
-      <w:start w:val="1"/>
-      <w:numFmt w:val="lowerRoman"/>
-      <w:lvlText w:val="%6."/>
-      <w:lvlJc w:val="right"/>
-      <w:pPr>
-        <w:ind w:left="4320" w:hanging="180"/>
-      </w:pPr>
-    </w:lvl>
-    <w:lvl w:ilvl="6">
-      <w:start w:val="1"/>
-      <w:numFmt w:val="decimal"/>
-      <w:lvlText w:val="%7."/>
-      <w:lvlJc w:val="left"/>
-      <w:pPr>
-        <w:ind w:left="5040" w:hanging="360"/>
-      </w:pPr>
-    </w:lvl>
-    <w:lvl w:ilvl="7">
-      <w:start w:val="1"/>
-      <w:numFmt w:val="lowerLetter"/>
-      <w:lvlText w:val="%8."/>
-      <w:lvlJc w:val="left"/>
-      <w:pPr>
-        <w:ind w:left="5760" w:hanging="360"/>
-      </w:pPr>
-    </w:lvl>
-    <w:lvl w:ilvl="8">
-      <w:start w:val="1"/>
-      <w:numFmt w:val="lowerRoman"/>
-      <w:lvlText w:val="%9."/>
-      <w:lvlJc w:val="right"/>
-      <w:pPr>
-        <w:ind w:left="6480" w:hanging="180"/>
-      </w:pPr>
-    </w:lvl>
-  </w:abstractNum>
-  <w:abstractNum w:abstractNumId="2">
+<w:numbering xmlns:wpc="http://schemas.microsoft.com/office/word/2010/wordprocessingCanvas" xmlns:mc="http://schemas.openxmlformats.org/markup-compatibility/2006" xmlns:o="urn:schemas-microsoft-com:office:office" xmlns:r="http://schemas.openxmlformats.org/officeDocument/2006/relationships" xmlns:m="http://schemas.openxmlformats.org/officeDocument/2006/math" xmlns:v="urn:schemas-microsoft-com:vml" xmlns:wp14="http://schemas.microsoft.com/office/word/2010/wordprocessingDrawing" xmlns:wp="http://schemas.openxmlformats.org/drawingml/2006/wordprocessingDrawing" xmlns:w10="urn:schemas-microsoft-com:office:word" xmlns:w="http://schemas.openxmlformats.org/wordprocessingml/2006/main" xmlns:w14="http://schemas.microsoft.com/office/word/2010/wordml" xmlns:w15="http://schemas.microsoft.com/office/word/2012/wordml" xmlns:wpg="http://schemas.microsoft.com/office/word/2010/wordprocessingGroup" xmlns:wpi="http://schemas.microsoft.com/office/word/2010/wordprocessingInk" xmlns:wne="http://schemas.microsoft.com/office/word/2006/wordml" xmlns:wps="http://schemas.microsoft.com/office/word/2010/wordprocessingShape" mc:Ignorable="w14 w15 wp14">
+  <w:abstractNum w:abstractNumId="0" w15:restartNumberingAfterBreak="0">
+    <w:nsid w:val="051E6F56"/>
+    <w:multiLevelType w:val="multilevel"/>
+    <w:tmpl w:val="281E8ECA"/>
     <w:lvl w:ilvl="0">
       <w:start w:val="2"/>
       <w:numFmt w:val="bullet"/>
@@ -474,7 +562,10 @@
       </w:rPr>
     </w:lvl>
   </w:abstractNum>
-  <w:abstractNum w:abstractNumId="3">
+  <w:abstractNum w:abstractNumId="1" w15:restartNumberingAfterBreak="0">
+    <w:nsid w:val="3FD223FA"/>
+    <w:multiLevelType w:val="multilevel"/>
+    <w:tmpl w:val="EA02D736"/>
     <w:lvl w:ilvl="0">
       <w:start w:val="1"/>
       <w:numFmt w:val="decimal"/>
@@ -593,24 +684,110 @@
       </w:pPr>
     </w:lvl>
   </w:abstractNum>
+  <w:abstractNum w:abstractNumId="2" w15:restartNumberingAfterBreak="0">
+    <w:nsid w:val="75AC1C98"/>
+    <w:multiLevelType w:val="multilevel"/>
+    <w:tmpl w:val="5090F532"/>
+    <w:lvl w:ilvl="0">
+      <w:start w:val="1"/>
+      <w:numFmt w:val="decimal"/>
+      <w:lvlText w:val="%1)"/>
+      <w:lvlJc w:val="left"/>
+      <w:pPr>
+        <w:ind w:left="720" w:hanging="360"/>
+      </w:pPr>
+    </w:lvl>
+    <w:lvl w:ilvl="1">
+      <w:start w:val="1"/>
+      <w:numFmt w:val="lowerLetter"/>
+      <w:lvlText w:val="%2."/>
+      <w:lvlJc w:val="left"/>
+      <w:pPr>
+        <w:ind w:left="1440" w:hanging="360"/>
+      </w:pPr>
+    </w:lvl>
+    <w:lvl w:ilvl="2">
+      <w:start w:val="1"/>
+      <w:numFmt w:val="lowerRoman"/>
+      <w:lvlText w:val="%3."/>
+      <w:lvlJc w:val="right"/>
+      <w:pPr>
+        <w:ind w:left="2160" w:hanging="180"/>
+      </w:pPr>
+    </w:lvl>
+    <w:lvl w:ilvl="3">
+      <w:start w:val="1"/>
+      <w:numFmt w:val="decimal"/>
+      <w:lvlText w:val="%4."/>
+      <w:lvlJc w:val="left"/>
+      <w:pPr>
+        <w:ind w:left="2880" w:hanging="360"/>
+      </w:pPr>
+    </w:lvl>
+    <w:lvl w:ilvl="4">
+      <w:start w:val="1"/>
+      <w:numFmt w:val="lowerLetter"/>
+      <w:lvlText w:val="%5."/>
+      <w:lvlJc w:val="left"/>
+      <w:pPr>
+        <w:ind w:left="3600" w:hanging="360"/>
+      </w:pPr>
+    </w:lvl>
+    <w:lvl w:ilvl="5">
+      <w:start w:val="1"/>
+      <w:numFmt w:val="lowerRoman"/>
+      <w:lvlText w:val="%6."/>
+      <w:lvlJc w:val="right"/>
+      <w:pPr>
+        <w:ind w:left="4320" w:hanging="180"/>
+      </w:pPr>
+    </w:lvl>
+    <w:lvl w:ilvl="6">
+      <w:start w:val="1"/>
+      <w:numFmt w:val="decimal"/>
+      <w:lvlText w:val="%7."/>
+      <w:lvlJc w:val="left"/>
+      <w:pPr>
+        <w:ind w:left="5040" w:hanging="360"/>
+      </w:pPr>
+    </w:lvl>
+    <w:lvl w:ilvl="7">
+      <w:start w:val="1"/>
+      <w:numFmt w:val="lowerLetter"/>
+      <w:lvlText w:val="%8."/>
+      <w:lvlJc w:val="left"/>
+      <w:pPr>
+        <w:ind w:left="5760" w:hanging="360"/>
+      </w:pPr>
+    </w:lvl>
+    <w:lvl w:ilvl="8">
+      <w:start w:val="1"/>
+      <w:numFmt w:val="lowerRoman"/>
+      <w:lvlText w:val="%9."/>
+      <w:lvlJc w:val="right"/>
+      <w:pPr>
+        <w:ind w:left="6480" w:hanging="180"/>
+      </w:pPr>
+    </w:lvl>
+  </w:abstractNum>
   <w:num w:numId="1">
-    <w:abstractNumId w:val="1"/>
+    <w:abstractNumId w:val="2"/>
   </w:num>
   <w:num w:numId="2">
-    <w:abstractNumId w:val="2"/>
+    <w:abstractNumId w:val="0"/>
   </w:num>
   <w:num w:numId="3">
-    <w:abstractNumId w:val="3"/>
+    <w:abstractNumId w:val="1"/>
   </w:num>
 </w:numbering>
 </file>
 
 <file path=word/styles.xml><?xml version="1.0" encoding="utf-8"?>
-<w:styles xmlns:w="http://schemas.openxmlformats.org/wordprocessingml/2006/main" xmlns:w14="http://schemas.microsoft.com/office/word/2010/wordml" xmlns:mc="http://schemas.openxmlformats.org/markup-compatibility/2006" mc:Ignorable="w14">
+<w:styles xmlns:mc="http://schemas.openxmlformats.org/markup-compatibility/2006" xmlns:r="http://schemas.openxmlformats.org/officeDocument/2006/relationships" xmlns:w="http://schemas.openxmlformats.org/wordprocessingml/2006/main" xmlns:w14="http://schemas.microsoft.com/office/word/2010/wordml" xmlns:w15="http://schemas.microsoft.com/office/word/2012/wordml" mc:Ignorable="w14 w15">
   <w:docDefaults>
     <w:rPrDefault>
       <w:rPr>
-        <w:rFonts w:ascii="Calibri" w:hAnsi="Calibri" w:eastAsia="Calibri" w:cs="" w:asciiTheme="minorHAnsi" w:cstheme="minorBidi" w:eastAsiaTheme="minorHAnsi" w:hAnsiTheme="minorHAnsi"/>
+        <w:rFonts w:asciiTheme="minorHAnsi" w:eastAsiaTheme="minorHAnsi" w:hAnsiTheme="minorHAnsi" w:cstheme="minorBidi"/>
         <w:sz w:val="22"/>
         <w:szCs w:val="22"/>
         <w:lang w:val="fr-CA" w:eastAsia="en-US" w:bidi="ar-SA"/>
@@ -618,21 +795,21 @@
     </w:rPrDefault>
     <w:pPrDefault>
       <w:pPr>
-        <w:spacing w:lineRule="auto" w:line="259"/>
+        <w:spacing w:line="259" w:lineRule="auto"/>
       </w:pPr>
     </w:pPrDefault>
   </w:docDefaults>
   <w:latentStyles w:defLockedState="0" w:defUIPriority="99" w:defSemiHidden="0" w:defUnhideWhenUsed="0" w:defQFormat="0" w:count="371">
     <w:lsdException w:name="Normal" w:uiPriority="0" w:qFormat="1"/>
     <w:lsdException w:name="heading 1" w:uiPriority="9" w:qFormat="1"/>
-    <w:lsdException w:name="heading 2" w:uiPriority="9" w:semiHidden="1" w:unhideWhenUsed="1" w:qFormat="1"/>
-    <w:lsdException w:name="heading 3" w:uiPriority="9" w:semiHidden="1" w:unhideWhenUsed="1" w:qFormat="1"/>
-    <w:lsdException w:name="heading 4" w:uiPriority="9" w:semiHidden="1" w:unhideWhenUsed="1" w:qFormat="1"/>
-    <w:lsdException w:name="heading 5" w:uiPriority="9" w:semiHidden="1" w:unhideWhenUsed="1" w:qFormat="1"/>
-    <w:lsdException w:name="heading 6" w:uiPriority="9" w:semiHidden="1" w:unhideWhenUsed="1" w:qFormat="1"/>
-    <w:lsdException w:name="heading 7" w:uiPriority="9" w:semiHidden="1" w:unhideWhenUsed="1" w:qFormat="1"/>
-    <w:lsdException w:name="heading 8" w:uiPriority="9" w:semiHidden="1" w:unhideWhenUsed="1" w:qFormat="1"/>
-    <w:lsdException w:name="heading 9" w:uiPriority="9" w:semiHidden="1" w:unhideWhenUsed="1" w:qFormat="1"/>
+    <w:lsdException w:name="heading 2" w:semiHidden="1" w:uiPriority="9" w:unhideWhenUsed="1" w:qFormat="1"/>
+    <w:lsdException w:name="heading 3" w:semiHidden="1" w:uiPriority="9" w:unhideWhenUsed="1" w:qFormat="1"/>
+    <w:lsdException w:name="heading 4" w:semiHidden="1" w:uiPriority="9" w:unhideWhenUsed="1" w:qFormat="1"/>
+    <w:lsdException w:name="heading 5" w:semiHidden="1" w:uiPriority="9" w:unhideWhenUsed="1" w:qFormat="1"/>
+    <w:lsdException w:name="heading 6" w:semiHidden="1" w:uiPriority="9" w:unhideWhenUsed="1" w:qFormat="1"/>
+    <w:lsdException w:name="heading 7" w:semiHidden="1" w:uiPriority="9" w:unhideWhenUsed="1" w:qFormat="1"/>
+    <w:lsdException w:name="heading 8" w:semiHidden="1" w:uiPriority="9" w:unhideWhenUsed="1" w:qFormat="1"/>
+    <w:lsdException w:name="heading 9" w:semiHidden="1" w:uiPriority="9" w:unhideWhenUsed="1" w:qFormat="1"/>
     <w:lsdException w:name="index 1" w:semiHidden="1" w:unhideWhenUsed="1"/>
     <w:lsdException w:name="index 2" w:semiHidden="1" w:unhideWhenUsed="1"/>
     <w:lsdException w:name="index 3" w:semiHidden="1" w:unhideWhenUsed="1"/>
@@ -642,22 +819,22 @@
     <w:lsdException w:name="index 7" w:semiHidden="1" w:unhideWhenUsed="1"/>
     <w:lsdException w:name="index 8" w:semiHidden="1" w:unhideWhenUsed="1"/>
     <w:lsdException w:name="index 9" w:semiHidden="1" w:unhideWhenUsed="1"/>
-    <w:lsdException w:name="toc 1" w:uiPriority="39" w:semiHidden="1" w:unhideWhenUsed="1"/>
-    <w:lsdException w:name="toc 2" w:uiPriority="39" w:semiHidden="1" w:unhideWhenUsed="1"/>
-    <w:lsdException w:name="toc 3" w:uiPriority="39" w:semiHidden="1" w:unhideWhenUsed="1"/>
-    <w:lsdException w:name="toc 4" w:uiPriority="39" w:semiHidden="1" w:unhideWhenUsed="1"/>
-    <w:lsdException w:name="toc 5" w:uiPriority="39" w:semiHidden="1" w:unhideWhenUsed="1"/>
-    <w:lsdException w:name="toc 6" w:uiPriority="39" w:semiHidden="1" w:unhideWhenUsed="1"/>
-    <w:lsdException w:name="toc 7" w:uiPriority="39" w:semiHidden="1" w:unhideWhenUsed="1"/>
-    <w:lsdException w:name="toc 8" w:uiPriority="39" w:semiHidden="1" w:unhideWhenUsed="1"/>
-    <w:lsdException w:name="toc 9" w:uiPriority="39" w:semiHidden="1" w:unhideWhenUsed="1"/>
+    <w:lsdException w:name="toc 1" w:semiHidden="1" w:uiPriority="39" w:unhideWhenUsed="1"/>
+    <w:lsdException w:name="toc 2" w:semiHidden="1" w:uiPriority="39" w:unhideWhenUsed="1"/>
+    <w:lsdException w:name="toc 3" w:semiHidden="1" w:uiPriority="39" w:unhideWhenUsed="1"/>
+    <w:lsdException w:name="toc 4" w:semiHidden="1" w:uiPriority="39" w:unhideWhenUsed="1"/>
+    <w:lsdException w:name="toc 5" w:semiHidden="1" w:uiPriority="39" w:unhideWhenUsed="1"/>
+    <w:lsdException w:name="toc 6" w:semiHidden="1" w:uiPriority="39" w:unhideWhenUsed="1"/>
+    <w:lsdException w:name="toc 7" w:semiHidden="1" w:uiPriority="39" w:unhideWhenUsed="1"/>
+    <w:lsdException w:name="toc 8" w:semiHidden="1" w:uiPriority="39" w:unhideWhenUsed="1"/>
+    <w:lsdException w:name="toc 9" w:semiHidden="1" w:uiPriority="39" w:unhideWhenUsed="1"/>
     <w:lsdException w:name="Normal Indent" w:semiHidden="1" w:unhideWhenUsed="1"/>
     <w:lsdException w:name="footnote text" w:semiHidden="1" w:unhideWhenUsed="1"/>
     <w:lsdException w:name="annotation text" w:semiHidden="1" w:unhideWhenUsed="1"/>
     <w:lsdException w:name="header" w:semiHidden="1" w:unhideWhenUsed="1"/>
     <w:lsdException w:name="footer" w:semiHidden="1" w:unhideWhenUsed="1"/>
     <w:lsdException w:name="index heading" w:semiHidden="1" w:unhideWhenUsed="1"/>
-    <w:lsdException w:name="caption" w:uiPriority="35" w:semiHidden="1" w:unhideWhenUsed="1" w:qFormat="1"/>
+    <w:lsdException w:name="caption" w:semiHidden="1" w:uiPriority="35" w:unhideWhenUsed="1" w:qFormat="1"/>
     <w:lsdException w:name="table of figures" w:semiHidden="1" w:unhideWhenUsed="1"/>
     <w:lsdException w:name="envelope address" w:semiHidden="1" w:unhideWhenUsed="1"/>
     <w:lsdException w:name="envelope return" w:semiHidden="1" w:unhideWhenUsed="1"/>
@@ -688,7 +865,7 @@
     <w:lsdException w:name="Title" w:uiPriority="10" w:qFormat="1"/>
     <w:lsdException w:name="Closing" w:semiHidden="1" w:unhideWhenUsed="1"/>
     <w:lsdException w:name="Signature" w:semiHidden="1" w:unhideWhenUsed="1"/>
-    <w:lsdException w:name="Default Paragraph Font" w:uiPriority="1" w:semiHidden="1" w:unhideWhenUsed="1"/>
+    <w:lsdException w:name="Default Paragraph Font" w:semiHidden="1" w:uiPriority="1" w:unhideWhenUsed="1"/>
     <w:lsdException w:name="Body Text" w:semiHidden="1" w:unhideWhenUsed="1"/>
     <w:lsdException w:name="Body Text Indent" w:semiHidden="1" w:unhideWhenUsed="1"/>
     <w:lsdException w:name="List Continue" w:semiHidden="1" w:unhideWhenUsed="1"/>
@@ -888,8 +1065,8 @@
     <w:lsdException w:name="Subtle Reference" w:uiPriority="31" w:qFormat="1"/>
     <w:lsdException w:name="Intense Reference" w:uiPriority="32" w:qFormat="1"/>
     <w:lsdException w:name="Book Title" w:uiPriority="33" w:qFormat="1"/>
-    <w:lsdException w:name="Bibliography" w:uiPriority="37" w:semiHidden="1" w:unhideWhenUsed="1"/>
-    <w:lsdException w:name="TOC Heading" w:uiPriority="39" w:semiHidden="1" w:unhideWhenUsed="1" w:qFormat="1"/>
+    <w:lsdException w:name="Bibliography" w:semiHidden="1" w:uiPriority="37" w:unhideWhenUsed="1"/>
+    <w:lsdException w:name="TOC Heading" w:semiHidden="1" w:uiPriority="39" w:unhideWhenUsed="1" w:qFormat="1"/>
     <w:lsdException w:name="Plain Table 1" w:uiPriority="41"/>
     <w:lsdException w:name="Plain Table 2" w:uiPriority="42"/>
     <w:lsdException w:name="Plain Table 3" w:uiPriority="43"/>
@@ -995,120 +1172,17 @@
     <w:lsdException w:name="List Table 6 Colorful Accent 6" w:uiPriority="51"/>
     <w:lsdException w:name="List Table 7 Colorful Accent 6" w:uiPriority="52"/>
   </w:latentStyles>
-  <w:style w:type="paragraph" w:styleId="Normal" w:default="1">
+  <w:style w:type="paragraph" w:default="1" w:styleId="Normal">
     <w:name w:val="Normal"/>
     <w:qFormat/>
     <w:pPr>
-      <w:widowControl/>
-      <w:suppressAutoHyphens w:val="true"/>
-      <w:bidi w:val="0"/>
-      <w:spacing w:lineRule="auto" w:line="259" w:before="0" w:after="160"/>
-      <w:jc w:val="left"/>
+      <w:suppressAutoHyphens/>
+      <w:spacing w:after="160"/>
     </w:pPr>
-    <w:rPr>
-      <w:rFonts w:ascii="Calibri" w:hAnsi="Calibri" w:eastAsia="Calibri" w:cs="" w:asciiTheme="minorHAnsi" w:cstheme="minorBidi" w:eastAsiaTheme="minorHAnsi" w:hAnsiTheme="minorHAnsi"/>
-      <w:color w:val="auto"/>
-      <w:sz w:val="22"/>
-      <w:szCs w:val="22"/>
-      <w:lang w:val="fr-CA" w:eastAsia="en-US" w:bidi="ar-SA"/>
-    </w:rPr>
   </w:style>
-  <w:style w:type="character" w:styleId="DefaultParagraphFont" w:default="1">
+  <w:style w:type="character" w:default="1" w:styleId="Policepardfaut">
     <w:name w:val="Default Paragraph Font"/>
     <w:uiPriority w:val="1"/>
-    <w:semiHidden/>
-    <w:unhideWhenUsed/>
-    <w:qFormat/>
-    <w:rPr/>
-  </w:style>
-  <w:style w:type="character" w:styleId="ListLabel1">
-    <w:name w:val="ListLabel 1"/>
-    <w:qFormat/>
-    <w:rPr>
-      <w:rFonts w:ascii="Consolas" w:hAnsi="Consolas" w:eastAsia="Calibri" w:cs=""/>
-      <w:sz w:val="19"/>
-    </w:rPr>
-  </w:style>
-  <w:style w:type="character" w:styleId="ListLabel2">
-    <w:name w:val="ListLabel 2"/>
-    <w:qFormat/>
-    <w:rPr>
-      <w:rFonts w:cs="Courier New"/>
-    </w:rPr>
-  </w:style>
-  <w:style w:type="paragraph" w:styleId="Titre">
-    <w:name w:val="Titre"/>
-    <w:basedOn w:val="Normal"/>
-    <w:next w:val="Corpsdetexte"/>
-    <w:qFormat/>
-    <w:pPr>
-      <w:keepNext/>
-      <w:spacing w:before="240" w:after="120"/>
-    </w:pPr>
-    <w:rPr>
-      <w:rFonts w:ascii="Liberation Sans" w:hAnsi="Liberation Sans" w:eastAsia="Microsoft YaHei" w:cs="Mangal"/>
-      <w:sz w:val="28"/>
-      <w:szCs w:val="28"/>
-    </w:rPr>
-  </w:style>
-  <w:style w:type="paragraph" w:styleId="Corpsdetexte">
-    <w:name w:val="Corps de texte"/>
-    <w:basedOn w:val="Normal"/>
-    <w:pPr>
-      <w:spacing w:lineRule="auto" w:line="288" w:before="0" w:after="140"/>
-    </w:pPr>
-    <w:rPr/>
-  </w:style>
-  <w:style w:type="paragraph" w:styleId="Liste">
-    <w:name w:val="Liste"/>
-    <w:basedOn w:val="Corpsdetexte"/>
-    <w:pPr/>
-    <w:rPr>
-      <w:rFonts w:cs="Mangal"/>
-    </w:rPr>
-  </w:style>
-  <w:style w:type="paragraph" w:styleId="Lgende">
-    <w:name w:val="Légende"/>
-    <w:basedOn w:val="Normal"/>
-    <w:pPr>
-      <w:suppressLineNumbers/>
-      <w:spacing w:before="120" w:after="120"/>
-    </w:pPr>
-    <w:rPr>
-      <w:rFonts w:cs="Mangal"/>
-      <w:i/>
-      <w:iCs/>
-      <w:sz w:val="24"/>
-      <w:szCs w:val="24"/>
-    </w:rPr>
-  </w:style>
-  <w:style w:type="paragraph" w:styleId="Index">
-    <w:name w:val="Index"/>
-    <w:basedOn w:val="Normal"/>
-    <w:qFormat/>
-    <w:pPr>
-      <w:suppressLineNumbers/>
-    </w:pPr>
-    <w:rPr>
-      <w:rFonts w:cs="Mangal"/>
-    </w:rPr>
-  </w:style>
-  <w:style w:type="paragraph" w:styleId="ListParagraph">
-    <w:name w:val="List Paragraph"/>
-    <w:basedOn w:val="Normal"/>
-    <w:uiPriority w:val="34"/>
-    <w:qFormat/>
-    <w:rsid w:val="00065ed7"/>
-    <w:pPr>
-      <w:spacing w:before="0" w:after="160"/>
-      <w:ind w:left="720" w:hanging="0"/>
-      <w:contextualSpacing/>
-    </w:pPr>
-    <w:rPr/>
-  </w:style>
-  <w:style w:type="numbering" w:styleId="NoList" w:default="1">
-    <w:name w:val="No List"/>
-    <w:uiPriority w:val="99"/>
     <w:semiHidden/>
     <w:unhideWhenUsed/>
   </w:style>
@@ -1126,6 +1200,93 @@
         <w:right w:w="108" w:type="dxa"/>
       </w:tblCellMar>
     </w:tblPr>
+  </w:style>
+  <w:style w:type="numbering" w:default="1" w:styleId="Aucuneliste">
+    <w:name w:val="No List"/>
+    <w:uiPriority w:val="99"/>
+    <w:semiHidden/>
+    <w:unhideWhenUsed/>
+  </w:style>
+  <w:style w:type="character" w:customStyle="1" w:styleId="ListLabel1">
+    <w:name w:val="ListLabel 1"/>
+    <w:qFormat/>
+    <w:rPr>
+      <w:rFonts w:ascii="Consolas" w:eastAsia="Calibri" w:hAnsi="Consolas"/>
+      <w:sz w:val="19"/>
+    </w:rPr>
+  </w:style>
+  <w:style w:type="character" w:customStyle="1" w:styleId="ListLabel2">
+    <w:name w:val="ListLabel 2"/>
+    <w:qFormat/>
+    <w:rPr>
+      <w:rFonts w:cs="Courier New"/>
+    </w:rPr>
+  </w:style>
+  <w:style w:type="paragraph" w:styleId="Titre">
+    <w:name w:val="Title"/>
+    <w:basedOn w:val="Normal"/>
+    <w:next w:val="Corpsdetexte"/>
+    <w:qFormat/>
+    <w:pPr>
+      <w:keepNext/>
+      <w:spacing w:before="240" w:after="120"/>
+    </w:pPr>
+    <w:rPr>
+      <w:rFonts w:ascii="Liberation Sans" w:eastAsia="Microsoft YaHei" w:hAnsi="Liberation Sans" w:cs="Mangal"/>
+      <w:sz w:val="28"/>
+      <w:szCs w:val="28"/>
+    </w:rPr>
+  </w:style>
+  <w:style w:type="paragraph" w:styleId="Corpsdetexte">
+    <w:name w:val="Body Text"/>
+    <w:basedOn w:val="Normal"/>
+    <w:pPr>
+      <w:spacing w:after="140" w:line="288" w:lineRule="auto"/>
+    </w:pPr>
+  </w:style>
+  <w:style w:type="paragraph" w:styleId="Liste">
+    <w:name w:val="List"/>
+    <w:basedOn w:val="Corpsdetexte"/>
+    <w:rPr>
+      <w:rFonts w:cs="Mangal"/>
+    </w:rPr>
+  </w:style>
+  <w:style w:type="paragraph" w:styleId="Lgende">
+    <w:name w:val="caption"/>
+    <w:basedOn w:val="Normal"/>
+    <w:pPr>
+      <w:suppressLineNumbers/>
+      <w:spacing w:before="120" w:after="120"/>
+    </w:pPr>
+    <w:rPr>
+      <w:rFonts w:cs="Mangal"/>
+      <w:i/>
+      <w:iCs/>
+      <w:sz w:val="24"/>
+      <w:szCs w:val="24"/>
+    </w:rPr>
+  </w:style>
+  <w:style w:type="paragraph" w:customStyle="1" w:styleId="Index">
+    <w:name w:val="Index"/>
+    <w:basedOn w:val="Normal"/>
+    <w:qFormat/>
+    <w:pPr>
+      <w:suppressLineNumbers/>
+    </w:pPr>
+    <w:rPr>
+      <w:rFonts w:cs="Mangal"/>
+    </w:rPr>
+  </w:style>
+  <w:style w:type="paragraph" w:styleId="Paragraphedeliste">
+    <w:name w:val="List Paragraph"/>
+    <w:basedOn w:val="Normal"/>
+    <w:uiPriority w:val="34"/>
+    <w:qFormat/>
+    <w:rsid w:val="00065ED7"/>
+    <w:pPr>
+      <w:ind w:left="720"/>
+      <w:contextualSpacing/>
+    </w:pPr>
   </w:style>
 </w:styles>
 </file>

</xml_diff>